<commit_message>
auto anjay 3 orang
</commit_message>
<xml_diff>
--- a/public/auto_proposal/PERMOHONAN_SURAT_PENELITIAN.docx
+++ b/public/auto_proposal/PERMOHONAN_SURAT_PENELITIAN.docx
@@ -1381,15 +1381,7 @@
                 <w:sz w:val="24"/>
                 <w:szCs w:val="24"/>
               </w:rPr>
-              <w:t xml:space="preserve">: </w:t>
-            </w:r>
-            <w:r>
-              <w:rPr>
-                <w:rFonts w:ascii="Times New Roman" w:hAnsi="Times New Roman"/>
-                <w:sz w:val="24"/>
-                <w:szCs w:val="24"/>
-              </w:rPr>
-              <w:t>${</w:t>
+              <w:t>: ${</w:t>
             </w:r>
             <w:proofErr w:type="spellStart"/>
             <w:r>

</xml_diff>